<commit_message>
🔨 se realizó la config de la store
</commit_message>
<xml_diff>
--- a/Curso.docx
+++ b/Curso.docx
@@ -5,19 +5,58 @@
     <w:p>
       <w:pPr>
         <w:pStyle w:val="Ttulo1"/>
+        <w:ind w:firstLine="708"/>
         <w:jc w:val="center"/>
         <w:rPr>
           <w:lang w:val="es-ES"/>
         </w:rPr>
       </w:pPr>
+      <w:proofErr w:type="spellStart"/>
       <w:r>
         <w:rPr>
           <w:lang w:val="es-ES"/>
         </w:rPr>
-        <w:t>React redux Duck</w:t>
-      </w:r>
-    </w:p>
-    <w:p/>
+        <w:t>React</w:t>
+      </w:r>
+      <w:proofErr w:type="spellEnd"/>
+      <w:r>
+        <w:rPr>
+          <w:lang w:val="es-ES"/>
+        </w:rPr>
+        <w:t xml:space="preserve"> </w:t>
+      </w:r>
+      <w:proofErr w:type="spellStart"/>
+      <w:r>
+        <w:rPr>
+          <w:lang w:val="es-ES"/>
+        </w:rPr>
+        <w:t>redux</w:t>
+      </w:r>
+      <w:proofErr w:type="spellEnd"/>
+      <w:r>
+        <w:rPr>
+          <w:lang w:val="es-ES"/>
+        </w:rPr>
+        <w:t xml:space="preserve"> </w:t>
+      </w:r>
+      <w:proofErr w:type="spellStart"/>
+      <w:r>
+        <w:rPr>
+          <w:lang w:val="es-ES"/>
+        </w:rPr>
+        <w:t>Duck</w:t>
+      </w:r>
+      <w:proofErr w:type="spellEnd"/>
+    </w:p>
+    <w:p>
+      <w:pPr>
+        <w:pStyle w:val="Ttulo2"/>
+        <w:jc w:val="center"/>
+      </w:pPr>
+      <w:r>
+        <w:t>Video 1 y 2</w:t>
+      </w:r>
+    </w:p>
     <w:p>
       <w:r>
         <w:t xml:space="preserve">Para hacer la </w:t>
@@ -29,29 +68,74 @@
         <w:t xml:space="preserve"> inicial </w:t>
       </w:r>
       <w:r>
-        <w:t>de r</w:t>
-      </w:r>
-      <w:r>
-        <w:t>edux tenemos que crear el store</w:t>
+        <w:t xml:space="preserve">de </w:t>
+      </w:r>
+      <w:proofErr w:type="spellStart"/>
+      <w:r>
+        <w:t>r</w:t>
+      </w:r>
+      <w:r>
+        <w:t>edux</w:t>
+      </w:r>
+      <w:proofErr w:type="spellEnd"/>
+      <w:r>
+        <w:t xml:space="preserve"> tenemos que crear el store</w:t>
       </w:r>
       <w:r>
         <w:t>, la cual es nuestra tienda para que los estados estén disponibles en nuestra aplicación.</w:t>
       </w:r>
       <w:r>
-        <w:t xml:space="preserve"> El store une todas los reducers o los archivos ducks para que podamos consumir los state en la aplicación.</w:t>
-      </w:r>
-    </w:p>
-    <w:p>
-      <w:r>
-        <w:t>También se debe contar con un reducer</w:t>
-      </w:r>
+        <w:t xml:space="preserve"> El store une todas los </w:t>
+      </w:r>
+      <w:proofErr w:type="spellStart"/>
+      <w:r>
+        <w:t>reducers</w:t>
+      </w:r>
+      <w:proofErr w:type="spellEnd"/>
+      <w:r>
+        <w:t xml:space="preserve"> o los archivos </w:t>
+      </w:r>
+      <w:proofErr w:type="spellStart"/>
+      <w:r>
+        <w:t>ducks</w:t>
+      </w:r>
+      <w:proofErr w:type="spellEnd"/>
+      <w:r>
+        <w:t xml:space="preserve"> para que podamos consumir los </w:t>
+      </w:r>
+      <w:proofErr w:type="spellStart"/>
+      <w:r>
+        <w:t>state</w:t>
+      </w:r>
+      <w:proofErr w:type="spellEnd"/>
+      <w:r>
+        <w:t xml:space="preserve"> en la aplicación.</w:t>
+      </w:r>
+    </w:p>
+    <w:p>
+      <w:r>
+        <w:t xml:space="preserve">También se debe contar con un </w:t>
+      </w:r>
+      <w:proofErr w:type="spellStart"/>
+      <w:r>
+        <w:t>reducer</w:t>
+      </w:r>
+      <w:proofErr w:type="spellEnd"/>
       <w:r>
         <w:t>.</w:t>
       </w:r>
     </w:p>
     <w:p>
       <w:r>
-        <w:t>Cuando trabajamos con redux, existen 2 formas de trabajar.</w:t>
+        <w:t xml:space="preserve">Cuando trabajamos con </w:t>
+      </w:r>
+      <w:proofErr w:type="spellStart"/>
+      <w:r>
+        <w:t>redux</w:t>
+      </w:r>
+      <w:proofErr w:type="spellEnd"/>
+      <w:r>
+        <w:t>, existen 2 formas de trabajar.</w:t>
       </w:r>
     </w:p>
     <w:p>
@@ -69,10 +153,26 @@
         <w:t>r</w:t>
       </w:r>
       <w:r>
-        <w:t xml:space="preserve"> todas las acciones, los types, las constantes, </w:t>
-      </w:r>
-      <w:r>
-        <w:t>los reducer en archivos individuales.</w:t>
+        <w:t xml:space="preserve"> todas las acciones, los </w:t>
+      </w:r>
+      <w:proofErr w:type="spellStart"/>
+      <w:r>
+        <w:t>types</w:t>
+      </w:r>
+      <w:proofErr w:type="spellEnd"/>
+      <w:r>
+        <w:t xml:space="preserve">, las constantes, </w:t>
+      </w:r>
+      <w:r>
+        <w:t xml:space="preserve">los </w:t>
+      </w:r>
+      <w:proofErr w:type="spellStart"/>
+      <w:r>
+        <w:t>reducer</w:t>
+      </w:r>
+      <w:proofErr w:type="spellEnd"/>
+      <w:r>
+        <w:t xml:space="preserve"> en archivos individuales.</w:t>
       </w:r>
     </w:p>
     <w:p>
@@ -86,6 +186,7 @@
       <w:r>
         <w:t xml:space="preserve">Ocupar la técnica del patito, unir todo eso y hacer un solo archivo, el cual es la metodología </w:t>
       </w:r>
+      <w:proofErr w:type="spellStart"/>
       <w:r>
         <w:rPr>
           <w:b/>
@@ -93,6 +194,7 @@
         </w:rPr>
         <w:t>duck</w:t>
       </w:r>
+      <w:proofErr w:type="spellEnd"/>
       <w:r>
         <w:rPr>
           <w:b/>
@@ -103,7 +205,23 @@
     </w:p>
     <w:p>
       <w:r>
-        <w:t xml:space="preserve">Con la metodología duck podemos manejar el state todo en un mismo archivo. </w:t>
+        <w:t xml:space="preserve">Con la metodología </w:t>
+      </w:r>
+      <w:proofErr w:type="spellStart"/>
+      <w:r>
+        <w:t>duck</w:t>
+      </w:r>
+      <w:proofErr w:type="spellEnd"/>
+      <w:r>
+        <w:t xml:space="preserve"> podemos manejar el </w:t>
+      </w:r>
+      <w:proofErr w:type="spellStart"/>
+      <w:r>
+        <w:t>state</w:t>
+      </w:r>
+      <w:proofErr w:type="spellEnd"/>
+      <w:r>
+        <w:t xml:space="preserve"> todo en un mismo archivo. </w:t>
       </w:r>
       <w:r>
         <w:rPr>
@@ -123,18 +241,58 @@
         <w:t xml:space="preserve">el </w:t>
       </w:r>
       <w:r>
-        <w:t xml:space="preserve">hecho de que podemos tener un archivo duck por cada uno de los procedimientos, por </w:t>
+        <w:t xml:space="preserve">hecho de que podemos tener un archivo </w:t>
+      </w:r>
+      <w:proofErr w:type="spellStart"/>
+      <w:r>
+        <w:t>duck</w:t>
+      </w:r>
+      <w:proofErr w:type="spellEnd"/>
+      <w:r>
+        <w:t xml:space="preserve"> por cada uno de los procedimientos, por </w:t>
       </w:r>
       <w:r>
         <w:t>ejemplo,</w:t>
       </w:r>
       <w:r>
-        <w:t xml:space="preserve"> un prodimientosDuck, loginDuck, carroComprasDuck, etc.</w:t>
-      </w:r>
-    </w:p>
-    <w:p>
-      <w:r>
-        <w:t>No importa con que metodología trabajemos redux, siempre va a requerir 3 puntos:</w:t>
+        <w:t xml:space="preserve"> un </w:t>
+      </w:r>
+      <w:proofErr w:type="spellStart"/>
+      <w:r>
+        <w:t>prodimientosDuck</w:t>
+      </w:r>
+      <w:proofErr w:type="spellEnd"/>
+      <w:r>
+        <w:t xml:space="preserve">, </w:t>
+      </w:r>
+      <w:proofErr w:type="spellStart"/>
+      <w:r>
+        <w:t>loginDuck</w:t>
+      </w:r>
+      <w:proofErr w:type="spellEnd"/>
+      <w:r>
+        <w:t xml:space="preserve">, </w:t>
+      </w:r>
+      <w:proofErr w:type="spellStart"/>
+      <w:r>
+        <w:t>carroComprasDuck</w:t>
+      </w:r>
+      <w:proofErr w:type="spellEnd"/>
+      <w:r>
+        <w:t>, etc.</w:t>
+      </w:r>
+    </w:p>
+    <w:p>
+      <w:r>
+        <w:t xml:space="preserve">No importa con que metodología trabajemos </w:t>
+      </w:r>
+      <w:proofErr w:type="spellStart"/>
+      <w:r>
+        <w:t>redux</w:t>
+      </w:r>
+      <w:proofErr w:type="spellEnd"/>
+      <w:r>
+        <w:t>, siempre va a requerir 3 puntos:</w:t>
       </w:r>
     </w:p>
     <w:p>
@@ -160,9 +318,11 @@
           <w:numId w:val="2"/>
         </w:numPr>
       </w:pPr>
+      <w:proofErr w:type="spellStart"/>
       <w:r>
         <w:t>Reducer</w:t>
       </w:r>
+      <w:proofErr w:type="spellEnd"/>
       <w:r>
         <w:t xml:space="preserve"> (con esto aceptamos la lista de la data que mandamos a traer y lo enviamos a la constante)</w:t>
       </w:r>
@@ -175,23 +335,32 @@
           <w:numId w:val="2"/>
         </w:numPr>
       </w:pPr>
+      <w:proofErr w:type="spellStart"/>
       <w:r>
         <w:t>Actions</w:t>
       </w:r>
+      <w:proofErr w:type="spellEnd"/>
       <w:r>
         <w:t xml:space="preserve"> (por ejemplo, va a consumir el api y mandar a llamar la data)</w:t>
       </w:r>
     </w:p>
     <w:p>
+      <w:pPr>
+        <w:pStyle w:val="Prrafodelista"/>
+      </w:pPr>
+    </w:p>
+    <w:p>
+      <w:pPr>
+        <w:jc w:val="center"/>
+      </w:pPr>
       <w:r>
         <w:rPr>
           <w:noProof/>
         </w:rPr>
-        <w:lastRenderedPageBreak/>
         <w:drawing>
-          <wp:inline distT="0" distB="0" distL="0" distR="0" wp14:anchorId="01A1792E" wp14:editId="69FB6BE5">
-            <wp:extent cx="5612130" cy="4940935"/>
-            <wp:effectExtent l="0" t="0" r="7620" b="0"/>
+          <wp:inline distT="0" distB="0" distL="0" distR="0" wp14:anchorId="01A1792E" wp14:editId="142C3581">
+            <wp:extent cx="3961231" cy="3487479"/>
+            <wp:effectExtent l="0" t="0" r="1270" b="0"/>
             <wp:docPr id="1" name="Imagen 1"/>
             <wp:cNvGraphicFramePr>
               <a:graphicFrameLocks xmlns:a="http://schemas.openxmlformats.org/drawingml/2006/main" noChangeAspect="1"/>
@@ -212,7 +381,7 @@
                   <pic:spPr>
                     <a:xfrm>
                       <a:off x="0" y="0"/>
-                      <a:ext cx="5612130" cy="4940935"/>
+                      <a:ext cx="3970283" cy="3495449"/>
                     </a:xfrm>
                     <a:prstGeom prst="rect">
                       <a:avLst/>
@@ -223,6 +392,332 @@
             </a:graphic>
           </wp:inline>
         </w:drawing>
+      </w:r>
+    </w:p>
+    <w:p>
+      <w:pPr>
+        <w:pStyle w:val="Ttulo2"/>
+        <w:jc w:val="center"/>
+      </w:pPr>
+      <w:r>
+        <w:lastRenderedPageBreak/>
+        <w:t>Video 3</w:t>
+      </w:r>
+    </w:p>
+    <w:p>
+      <w:r>
+        <w:t>La configuración para la tienda siempre va a ser igual por lo tanto es una configuración general para la mayoría o todos los store.js</w:t>
+      </w:r>
+    </w:p>
+    <w:p>
+      <w:pPr>
+        <w:rPr>
+          <w:lang w:val="en-US"/>
+        </w:rPr>
+      </w:pPr>
+      <w:r>
+        <w:t xml:space="preserve">Siempre en el store vamos a llamar a todos los </w:t>
+      </w:r>
+      <w:proofErr w:type="spellStart"/>
+      <w:r>
+        <w:t>reducers</w:t>
+      </w:r>
+      <w:proofErr w:type="spellEnd"/>
+      <w:r>
+        <w:t xml:space="preserve"> que tengamos en el proyecto, así como también debemos llamar a todos los archivos de </w:t>
+      </w:r>
+      <w:proofErr w:type="spellStart"/>
+      <w:r>
+        <w:t>ducks</w:t>
+      </w:r>
+      <w:proofErr w:type="spellEnd"/>
+      <w:r>
+        <w:t xml:space="preserve"> que tengamos, debemos importarlo en </w:t>
+      </w:r>
+      <w:proofErr w:type="gramStart"/>
+      <w:r>
+        <w:t>la store</w:t>
+      </w:r>
+      <w:proofErr w:type="gramEnd"/>
+      <w:r>
+        <w:t xml:space="preserve">. </w:t>
+      </w:r>
+    </w:p>
+    <w:p>
+      <w:r>
+        <w:t xml:space="preserve">Una vez que </w:t>
+      </w:r>
+      <w:proofErr w:type="spellStart"/>
+      <w:r>
+        <w:t>temenos</w:t>
+      </w:r>
+      <w:proofErr w:type="spellEnd"/>
+      <w:r>
+        <w:t xml:space="preserve"> todos l</w:t>
+      </w:r>
+      <w:r>
+        <w:t xml:space="preserve">os </w:t>
+      </w:r>
+      <w:proofErr w:type="spellStart"/>
+      <w:r>
+        <w:t>reducers</w:t>
+      </w:r>
+      <w:proofErr w:type="spellEnd"/>
+      <w:r>
+        <w:t xml:space="preserve"> vamos a combinar en el store todos los </w:t>
+      </w:r>
+      <w:proofErr w:type="spellStart"/>
+      <w:r>
+        <w:t>reducer</w:t>
+      </w:r>
+      <w:proofErr w:type="spellEnd"/>
+    </w:p>
+    <w:p>
+      <w:r>
+        <w:t xml:space="preserve">Para ello </w:t>
+      </w:r>
+      <w:proofErr w:type="gramStart"/>
+      <w:r>
+        <w:t xml:space="preserve">usamos  </w:t>
+      </w:r>
+      <w:proofErr w:type="spellStart"/>
+      <w:r>
+        <w:t>combineReducers</w:t>
+      </w:r>
+      <w:proofErr w:type="spellEnd"/>
+      <w:proofErr w:type="gramEnd"/>
+      <w:r>
+        <w:t xml:space="preserve"> importado de </w:t>
+      </w:r>
+      <w:proofErr w:type="spellStart"/>
+      <w:r>
+        <w:t>redux</w:t>
+      </w:r>
+      <w:proofErr w:type="spellEnd"/>
+      <w:r>
+        <w:t xml:space="preserve"> así:</w:t>
+      </w:r>
+    </w:p>
+    <w:p>
+      <w:pPr>
+        <w:shd w:val="clear" w:color="auto" w:fill="262335"/>
+        <w:spacing w:after="0" w:line="285" w:lineRule="atLeast"/>
+        <w:rPr>
+          <w:rFonts w:ascii="Consolas" w:eastAsia="Times New Roman" w:hAnsi="Consolas" w:cs="Times New Roman"/>
+          <w:color w:val="BBBBBB"/>
+          <w:sz w:val="21"/>
+          <w:szCs w:val="21"/>
+          <w:lang w:val="en-US" w:eastAsia="es-SV"/>
+        </w:rPr>
+      </w:pPr>
+      <w:r>
+        <w:rPr>
+          <w:rFonts w:ascii="Consolas" w:eastAsia="Times New Roman" w:hAnsi="Consolas" w:cs="Times New Roman"/>
+          <w:color w:val="FEDE5D"/>
+          <w:sz w:val="21"/>
+          <w:szCs w:val="21"/>
+          <w:lang w:val="en-US" w:eastAsia="es-SV"/>
+        </w:rPr>
+        <w:t>const</w:t>
+      </w:r>
+      <w:r>
+        <w:rPr>
+          <w:rFonts w:ascii="Consolas" w:eastAsia="Times New Roman" w:hAnsi="Consolas" w:cs="Times New Roman"/>
+          <w:color w:val="BBBBBB"/>
+          <w:sz w:val="21"/>
+          <w:szCs w:val="21"/>
+          <w:lang w:val="en-US" w:eastAsia="es-SV"/>
+        </w:rPr>
+        <w:t xml:space="preserve"> </w:t>
+      </w:r>
+      <w:proofErr w:type="spellStart"/>
+      <w:r>
+        <w:rPr>
+          <w:rFonts w:ascii="Consolas" w:eastAsia="Times New Roman" w:hAnsi="Consolas" w:cs="Times New Roman"/>
+          <w:color w:val="36F9F6"/>
+          <w:sz w:val="21"/>
+          <w:szCs w:val="21"/>
+          <w:lang w:val="en-US" w:eastAsia="es-SV"/>
+        </w:rPr>
+        <w:t>rootReducer</w:t>
+      </w:r>
+      <w:proofErr w:type="spellEnd"/>
+      <w:r>
+        <w:rPr>
+          <w:rFonts w:ascii="Consolas" w:eastAsia="Times New Roman" w:hAnsi="Consolas" w:cs="Times New Roman"/>
+          <w:color w:val="BBBBBB"/>
+          <w:sz w:val="21"/>
+          <w:szCs w:val="21"/>
+          <w:lang w:val="en-US" w:eastAsia="es-SV"/>
+        </w:rPr>
+        <w:t xml:space="preserve"> </w:t>
+      </w:r>
+      <w:r>
+        <w:rPr>
+          <w:rFonts w:ascii="Consolas" w:eastAsia="Times New Roman" w:hAnsi="Consolas" w:cs="Times New Roman"/>
+          <w:color w:val="FFFFFF"/>
+          <w:sz w:val="21"/>
+          <w:szCs w:val="21"/>
+          <w:lang w:val="en-US" w:eastAsia="es-SV"/>
+        </w:rPr>
+        <w:t>=</w:t>
+      </w:r>
+      <w:r>
+        <w:rPr>
+          <w:rFonts w:ascii="Consolas" w:eastAsia="Times New Roman" w:hAnsi="Consolas" w:cs="Times New Roman"/>
+          <w:color w:val="BBBBBB"/>
+          <w:sz w:val="21"/>
+          <w:szCs w:val="21"/>
+          <w:lang w:val="en-US" w:eastAsia="es-SV"/>
+        </w:rPr>
+        <w:t xml:space="preserve"> </w:t>
+      </w:r>
+      <w:proofErr w:type="spellStart"/>
+      <w:proofErr w:type="gramStart"/>
+      <w:r>
+        <w:rPr>
+          <w:rFonts w:ascii="Consolas" w:eastAsia="Times New Roman" w:hAnsi="Consolas" w:cs="Times New Roman"/>
+          <w:color w:val="36F9F6"/>
+          <w:sz w:val="21"/>
+          <w:szCs w:val="21"/>
+          <w:lang w:val="en-US" w:eastAsia="es-SV"/>
+        </w:rPr>
+        <w:t>combineReducers</w:t>
+      </w:r>
+      <w:proofErr w:type="spellEnd"/>
+      <w:r>
+        <w:rPr>
+          <w:rFonts w:ascii="Consolas" w:eastAsia="Times New Roman" w:hAnsi="Consolas" w:cs="Times New Roman"/>
+          <w:color w:val="BBBBBB"/>
+          <w:sz w:val="21"/>
+          <w:szCs w:val="21"/>
+          <w:lang w:val="en-US" w:eastAsia="es-SV"/>
+        </w:rPr>
+        <w:t>(</w:t>
+      </w:r>
+      <w:proofErr w:type="gramEnd"/>
+      <w:r>
+        <w:rPr>
+          <w:rFonts w:ascii="Consolas" w:eastAsia="Times New Roman" w:hAnsi="Consolas" w:cs="Times New Roman"/>
+          <w:color w:val="BBBBBB"/>
+          <w:sz w:val="21"/>
+          <w:szCs w:val="21"/>
+          <w:lang w:val="en-US" w:eastAsia="es-SV"/>
+        </w:rPr>
+        <w:t>{</w:t>
+      </w:r>
+    </w:p>
+    <w:p>
+      <w:pPr>
+        <w:shd w:val="clear" w:color="auto" w:fill="262335"/>
+        <w:spacing w:after="0" w:line="285" w:lineRule="atLeast"/>
+        <w:rPr>
+          <w:rFonts w:ascii="Consolas" w:eastAsia="Times New Roman" w:hAnsi="Consolas" w:cs="Times New Roman"/>
+          <w:color w:val="BBBBBB"/>
+          <w:sz w:val="21"/>
+          <w:szCs w:val="21"/>
+          <w:lang w:val="en-US" w:eastAsia="es-SV"/>
+        </w:rPr>
+      </w:pPr>
+      <w:r>
+        <w:rPr>
+          <w:rFonts w:ascii="Consolas" w:eastAsia="Times New Roman" w:hAnsi="Consolas" w:cs="Times New Roman"/>
+          <w:color w:val="BBBBBB"/>
+          <w:sz w:val="21"/>
+          <w:szCs w:val="21"/>
+          <w:lang w:val="en-US" w:eastAsia="es-SV"/>
+        </w:rPr>
+        <w:t xml:space="preserve">    </w:t>
+      </w:r>
+      <w:proofErr w:type="spellStart"/>
+      <w:proofErr w:type="gramStart"/>
+      <w:r>
+        <w:rPr>
+          <w:rFonts w:ascii="Consolas" w:eastAsia="Times New Roman" w:hAnsi="Consolas" w:cs="Times New Roman"/>
+          <w:color w:val="36F9F6"/>
+          <w:sz w:val="21"/>
+          <w:szCs w:val="21"/>
+          <w:lang w:val="en-US" w:eastAsia="es-SV"/>
+        </w:rPr>
+        <w:t>pokemons</w:t>
+      </w:r>
+      <w:r>
+        <w:rPr>
+          <w:rFonts w:ascii="Consolas" w:eastAsia="Times New Roman" w:hAnsi="Consolas" w:cs="Times New Roman"/>
+          <w:color w:val="B6B1B1"/>
+          <w:sz w:val="21"/>
+          <w:szCs w:val="21"/>
+          <w:lang w:val="en-US" w:eastAsia="es-SV"/>
+        </w:rPr>
+        <w:t>:</w:t>
+      </w:r>
+      <w:r>
+        <w:rPr>
+          <w:rFonts w:ascii="Consolas" w:eastAsia="Times New Roman" w:hAnsi="Consolas" w:cs="Times New Roman"/>
+          <w:color w:val="36F9F6"/>
+          <w:sz w:val="21"/>
+          <w:szCs w:val="21"/>
+          <w:lang w:val="en-US" w:eastAsia="es-SV"/>
+        </w:rPr>
+        <w:t>pokeReducer</w:t>
+      </w:r>
+      <w:proofErr w:type="spellEnd"/>
+      <w:proofErr w:type="gramEnd"/>
+    </w:p>
+    <w:p>
+      <w:pPr>
+        <w:shd w:val="clear" w:color="auto" w:fill="262335"/>
+        <w:spacing w:after="0" w:line="285" w:lineRule="atLeast"/>
+        <w:rPr>
+          <w:rFonts w:ascii="Consolas" w:eastAsia="Times New Roman" w:hAnsi="Consolas" w:cs="Times New Roman"/>
+          <w:color w:val="BBBBBB"/>
+          <w:sz w:val="21"/>
+          <w:szCs w:val="21"/>
+          <w:lang w:val="en-US" w:eastAsia="es-SV"/>
+        </w:rPr>
+      </w:pPr>
+      <w:r>
+        <w:rPr>
+          <w:rFonts w:ascii="Consolas" w:eastAsia="Times New Roman" w:hAnsi="Consolas" w:cs="Times New Roman"/>
+          <w:color w:val="BBBBBB"/>
+          <w:sz w:val="21"/>
+          <w:szCs w:val="21"/>
+          <w:lang w:val="en-US" w:eastAsia="es-SV"/>
+        </w:rPr>
+        <w:t>})</w:t>
+      </w:r>
+    </w:p>
+    <w:p/>
+    <w:p>
+      <w:r>
+        <w:t>Adentro del objeto solamente vamos a</w:t>
+      </w:r>
+      <w:r>
+        <w:t xml:space="preserve"> ir anexando demás </w:t>
+      </w:r>
+      <w:proofErr w:type="spellStart"/>
+      <w:r>
+        <w:t>reduxer</w:t>
+      </w:r>
+      <w:proofErr w:type="spellEnd"/>
+      <w:r>
+        <w:t xml:space="preserve"> que creemos, en el lado izquierdo tenemos como se va a ver en la store (desde el browser) </w:t>
+      </w:r>
+      <w:proofErr w:type="gramStart"/>
+      <w:r>
+        <w:t>y  del</w:t>
+      </w:r>
+      <w:proofErr w:type="gramEnd"/>
+      <w:r>
+        <w:t xml:space="preserve"> lado derecho a que </w:t>
+      </w:r>
+      <w:proofErr w:type="spellStart"/>
+      <w:r>
+        <w:t>reducer</w:t>
+      </w:r>
+      <w:proofErr w:type="spellEnd"/>
+      <w:r>
+        <w:t xml:space="preserve"> representa.</w:t>
       </w:r>
     </w:p>
     <w:sectPr>
@@ -844,6 +1339,28 @@
       <w:szCs w:val="32"/>
     </w:rPr>
   </w:style>
+  <w:style w:type="paragraph" w:styleId="Ttulo2">
+    <w:name w:val="heading 2"/>
+    <w:basedOn w:val="Normal"/>
+    <w:next w:val="Normal"/>
+    <w:link w:val="Ttulo2Car"/>
+    <w:uiPriority w:val="9"/>
+    <w:unhideWhenUsed/>
+    <w:qFormat/>
+    <w:rsid w:val="007D7478"/>
+    <w:pPr>
+      <w:keepNext/>
+      <w:keepLines/>
+      <w:spacing w:before="40" w:after="0"/>
+      <w:outlineLvl w:val="1"/>
+    </w:pPr>
+    <w:rPr>
+      <w:rFonts w:asciiTheme="majorHAnsi" w:eastAsiaTheme="majorEastAsia" w:hAnsiTheme="majorHAnsi" w:cstheme="majorBidi"/>
+      <w:color w:val="2F5496" w:themeColor="accent1" w:themeShade="BF"/>
+      <w:sz w:val="26"/>
+      <w:szCs w:val="26"/>
+    </w:rPr>
+  </w:style>
   <w:style w:type="character" w:default="1" w:styleId="Fuentedeprrafopredeter">
     <w:name w:val="Default Paragraph Font"/>
     <w:uiPriority w:val="1"/>
@@ -894,6 +1411,19 @@
       <w:ind w:left="720"/>
       <w:contextualSpacing/>
     </w:pPr>
+  </w:style>
+  <w:style w:type="character" w:customStyle="1" w:styleId="Ttulo2Car">
+    <w:name w:val="Título 2 Car"/>
+    <w:basedOn w:val="Fuentedeprrafopredeter"/>
+    <w:link w:val="Ttulo2"/>
+    <w:uiPriority w:val="9"/>
+    <w:rsid w:val="007D7478"/>
+    <w:rPr>
+      <w:rFonts w:asciiTheme="majorHAnsi" w:eastAsiaTheme="majorEastAsia" w:hAnsiTheme="majorHAnsi" w:cstheme="majorBidi"/>
+      <w:color w:val="2F5496" w:themeColor="accent1" w:themeShade="BF"/>
+      <w:sz w:val="26"/>
+      <w:szCs w:val="26"/>
+    </w:rPr>
   </w:style>
 </w:styles>
 </file>

</xml_diff>

<commit_message>
🔨 se utilizo useDispatch y useSelector
</commit_message>
<xml_diff>
--- a/Curso.docx
+++ b/Curso.docx
@@ -11,42 +11,12 @@
           <w:lang w:val="es-ES"/>
         </w:rPr>
       </w:pPr>
-      <w:proofErr w:type="spellStart"/>
       <w:r>
         <w:rPr>
           <w:lang w:val="es-ES"/>
         </w:rPr>
-        <w:t>React</w:t>
-      </w:r>
-      <w:proofErr w:type="spellEnd"/>
-      <w:r>
-        <w:rPr>
-          <w:lang w:val="es-ES"/>
-        </w:rPr>
-        <w:t xml:space="preserve"> </w:t>
-      </w:r>
-      <w:proofErr w:type="spellStart"/>
-      <w:r>
-        <w:rPr>
-          <w:lang w:val="es-ES"/>
-        </w:rPr>
-        <w:t>redux</w:t>
-      </w:r>
-      <w:proofErr w:type="spellEnd"/>
-      <w:r>
-        <w:rPr>
-          <w:lang w:val="es-ES"/>
-        </w:rPr>
-        <w:t xml:space="preserve"> </w:t>
-      </w:r>
-      <w:proofErr w:type="spellStart"/>
-      <w:r>
-        <w:rPr>
-          <w:lang w:val="es-ES"/>
-        </w:rPr>
-        <w:t>Duck</w:t>
-      </w:r>
-      <w:proofErr w:type="spellEnd"/>
+        <w:t>React redux Duck</w:t>
+      </w:r>
     </w:p>
     <w:p>
       <w:pPr>
@@ -68,74 +38,29 @@
         <w:t xml:space="preserve"> inicial </w:t>
       </w:r>
       <w:r>
-        <w:t xml:space="preserve">de </w:t>
-      </w:r>
-      <w:proofErr w:type="spellStart"/>
-      <w:r>
-        <w:t>r</w:t>
-      </w:r>
-      <w:r>
-        <w:t>edux</w:t>
-      </w:r>
-      <w:proofErr w:type="spellEnd"/>
-      <w:r>
-        <w:t xml:space="preserve"> tenemos que crear el store</w:t>
+        <w:t>de r</w:t>
+      </w:r>
+      <w:r>
+        <w:t>edux tenemos que crear el store</w:t>
       </w:r>
       <w:r>
         <w:t>, la cual es nuestra tienda para que los estados estén disponibles en nuestra aplicación.</w:t>
       </w:r>
       <w:r>
-        <w:t xml:space="preserve"> El store une todas los </w:t>
-      </w:r>
-      <w:proofErr w:type="spellStart"/>
-      <w:r>
-        <w:t>reducers</w:t>
-      </w:r>
-      <w:proofErr w:type="spellEnd"/>
-      <w:r>
-        <w:t xml:space="preserve"> o los archivos </w:t>
-      </w:r>
-      <w:proofErr w:type="spellStart"/>
-      <w:r>
-        <w:t>ducks</w:t>
-      </w:r>
-      <w:proofErr w:type="spellEnd"/>
-      <w:r>
-        <w:t xml:space="preserve"> para que podamos consumir los </w:t>
-      </w:r>
-      <w:proofErr w:type="spellStart"/>
-      <w:r>
-        <w:t>state</w:t>
-      </w:r>
-      <w:proofErr w:type="spellEnd"/>
-      <w:r>
-        <w:t xml:space="preserve"> en la aplicación.</w:t>
-      </w:r>
-    </w:p>
-    <w:p>
-      <w:r>
-        <w:t xml:space="preserve">También se debe contar con un </w:t>
-      </w:r>
-      <w:proofErr w:type="spellStart"/>
-      <w:r>
-        <w:t>reducer</w:t>
-      </w:r>
-      <w:proofErr w:type="spellEnd"/>
+        <w:t xml:space="preserve"> El store une todas los reducers o los archivos ducks para que podamos consumir los state en la aplicación.</w:t>
+      </w:r>
+    </w:p>
+    <w:p>
+      <w:r>
+        <w:t>También se debe contar con un reducer</w:t>
+      </w:r>
       <w:r>
         <w:t>.</w:t>
       </w:r>
     </w:p>
     <w:p>
       <w:r>
-        <w:t xml:space="preserve">Cuando trabajamos con </w:t>
-      </w:r>
-      <w:proofErr w:type="spellStart"/>
-      <w:r>
-        <w:t>redux</w:t>
-      </w:r>
-      <w:proofErr w:type="spellEnd"/>
-      <w:r>
-        <w:t>, existen 2 formas de trabajar.</w:t>
+        <w:t>Cuando trabajamos con redux, existen 2 formas de trabajar.</w:t>
       </w:r>
     </w:p>
     <w:p>
@@ -153,26 +78,10 @@
         <w:t>r</w:t>
       </w:r>
       <w:r>
-        <w:t xml:space="preserve"> todas las acciones, los </w:t>
-      </w:r>
-      <w:proofErr w:type="spellStart"/>
-      <w:r>
-        <w:t>types</w:t>
-      </w:r>
-      <w:proofErr w:type="spellEnd"/>
-      <w:r>
-        <w:t xml:space="preserve">, las constantes, </w:t>
-      </w:r>
-      <w:r>
-        <w:t xml:space="preserve">los </w:t>
-      </w:r>
-      <w:proofErr w:type="spellStart"/>
-      <w:r>
-        <w:t>reducer</w:t>
-      </w:r>
-      <w:proofErr w:type="spellEnd"/>
-      <w:r>
-        <w:t xml:space="preserve"> en archivos individuales.</w:t>
+        <w:t xml:space="preserve"> todas las acciones, los types, las constantes, </w:t>
+      </w:r>
+      <w:r>
+        <w:t>los reducer en archivos individuales.</w:t>
       </w:r>
     </w:p>
     <w:p>
@@ -186,7 +95,6 @@
       <w:r>
         <w:t xml:space="preserve">Ocupar la técnica del patito, unir todo eso y hacer un solo archivo, el cual es la metodología </w:t>
       </w:r>
-      <w:proofErr w:type="spellStart"/>
       <w:r>
         <w:rPr>
           <w:b/>
@@ -194,7 +102,6 @@
         </w:rPr>
         <w:t>duck</w:t>
       </w:r>
-      <w:proofErr w:type="spellEnd"/>
       <w:r>
         <w:rPr>
           <w:b/>
@@ -205,23 +112,7 @@
     </w:p>
     <w:p>
       <w:r>
-        <w:t xml:space="preserve">Con la metodología </w:t>
-      </w:r>
-      <w:proofErr w:type="spellStart"/>
-      <w:r>
-        <w:t>duck</w:t>
-      </w:r>
-      <w:proofErr w:type="spellEnd"/>
-      <w:r>
-        <w:t xml:space="preserve"> podemos manejar el </w:t>
-      </w:r>
-      <w:proofErr w:type="spellStart"/>
-      <w:r>
-        <w:t>state</w:t>
-      </w:r>
-      <w:proofErr w:type="spellEnd"/>
-      <w:r>
-        <w:t xml:space="preserve"> todo en un mismo archivo. </w:t>
+        <w:t xml:space="preserve">Con la metodología duck podemos manejar el state todo en un mismo archivo. </w:t>
       </w:r>
       <w:r>
         <w:rPr>
@@ -241,58 +132,18 @@
         <w:t xml:space="preserve">el </w:t>
       </w:r>
       <w:r>
-        <w:t xml:space="preserve">hecho de que podemos tener un archivo </w:t>
-      </w:r>
-      <w:proofErr w:type="spellStart"/>
-      <w:r>
-        <w:t>duck</w:t>
-      </w:r>
-      <w:proofErr w:type="spellEnd"/>
-      <w:r>
-        <w:t xml:space="preserve"> por cada uno de los procedimientos, por </w:t>
+        <w:t xml:space="preserve">hecho de que podemos tener un archivo duck por cada uno de los procedimientos, por </w:t>
       </w:r>
       <w:r>
         <w:t>ejemplo,</w:t>
       </w:r>
       <w:r>
-        <w:t xml:space="preserve"> un </w:t>
-      </w:r>
-      <w:proofErr w:type="spellStart"/>
-      <w:r>
-        <w:t>prodimientosDuck</w:t>
-      </w:r>
-      <w:proofErr w:type="spellEnd"/>
-      <w:r>
-        <w:t xml:space="preserve">, </w:t>
-      </w:r>
-      <w:proofErr w:type="spellStart"/>
-      <w:r>
-        <w:t>loginDuck</w:t>
-      </w:r>
-      <w:proofErr w:type="spellEnd"/>
-      <w:r>
-        <w:t xml:space="preserve">, </w:t>
-      </w:r>
-      <w:proofErr w:type="spellStart"/>
-      <w:r>
-        <w:t>carroComprasDuck</w:t>
-      </w:r>
-      <w:proofErr w:type="spellEnd"/>
-      <w:r>
-        <w:t>, etc.</w:t>
-      </w:r>
-    </w:p>
-    <w:p>
-      <w:r>
-        <w:t xml:space="preserve">No importa con que metodología trabajemos </w:t>
-      </w:r>
-      <w:proofErr w:type="spellStart"/>
-      <w:r>
-        <w:t>redux</w:t>
-      </w:r>
-      <w:proofErr w:type="spellEnd"/>
-      <w:r>
-        <w:t>, siempre va a requerir 3 puntos:</w:t>
+        <w:t xml:space="preserve"> un prodimientosDuck, loginDuck, carroComprasDuck, etc.</w:t>
+      </w:r>
+    </w:p>
+    <w:p>
+      <w:r>
+        <w:t>No importa con que metodología trabajemos redux, siempre va a requerir 3 puntos:</w:t>
       </w:r>
     </w:p>
     <w:p>
@@ -318,11 +169,9 @@
           <w:numId w:val="2"/>
         </w:numPr>
       </w:pPr>
-      <w:proofErr w:type="spellStart"/>
       <w:r>
         <w:t>Reducer</w:t>
       </w:r>
-      <w:proofErr w:type="spellEnd"/>
       <w:r>
         <w:t xml:space="preserve"> (con esto aceptamos la lista de la data que mandamos a traer y lo enviamos a la constante)</w:t>
       </w:r>
@@ -335,11 +184,9 @@
           <w:numId w:val="2"/>
         </w:numPr>
       </w:pPr>
-      <w:proofErr w:type="spellStart"/>
       <w:r>
         <w:t>Actions</w:t>
       </w:r>
-      <w:proofErr w:type="spellEnd"/>
       <w:r>
         <w:t xml:space="preserve"> (por ejemplo, va a consumir el api y mandar a llamar la data)</w:t>
       </w:r>
@@ -410,92 +257,45 @@
       </w:r>
     </w:p>
     <w:p>
-      <w:pPr>
-        <w:rPr>
-          <w:lang w:val="en-US"/>
-        </w:rPr>
-      </w:pPr>
-      <w:r>
-        <w:t xml:space="preserve">Siempre en el store vamos a llamar a todos los </w:t>
-      </w:r>
-      <w:proofErr w:type="spellStart"/>
-      <w:r>
-        <w:t>reducers</w:t>
-      </w:r>
-      <w:proofErr w:type="spellEnd"/>
-      <w:r>
-        <w:t xml:space="preserve"> que tengamos en el proyecto, así como también debemos llamar a todos los archivos de </w:t>
-      </w:r>
-      <w:proofErr w:type="spellStart"/>
-      <w:r>
-        <w:t>ducks</w:t>
-      </w:r>
-      <w:proofErr w:type="spellEnd"/>
-      <w:r>
-        <w:t xml:space="preserve"> que tengamos, debemos importarlo en </w:t>
-      </w:r>
-      <w:proofErr w:type="gramStart"/>
-      <w:r>
-        <w:t>la store</w:t>
-      </w:r>
-      <w:proofErr w:type="gramEnd"/>
-      <w:r>
-        <w:t xml:space="preserve">. </w:t>
+      <w:r>
+        <w:t xml:space="preserve">Siempre en el store vamos a llamar a todos los reducers que tengamos en el proyecto, así como también debemos llamar a todos los archivos de ducks que tengamos, debemos importarlo en la store. </w:t>
       </w:r>
     </w:p>
     <w:p>
       <w:r>
         <w:t xml:space="preserve">Una vez que </w:t>
       </w:r>
-      <w:proofErr w:type="spellStart"/>
-      <w:r>
-        <w:t>temenos</w:t>
-      </w:r>
-      <w:proofErr w:type="spellEnd"/>
+      <w:r>
+        <w:t>t</w:t>
+      </w:r>
+      <w:r>
+        <w:t>en</w:t>
+      </w:r>
+      <w:r>
+        <w:t>e</w:t>
+      </w:r>
+      <w:r>
+        <w:t>m</w:t>
+      </w:r>
+      <w:r>
+        <w:t>os</w:t>
+      </w:r>
       <w:r>
         <w:t xml:space="preserve"> todos l</w:t>
       </w:r>
       <w:r>
-        <w:t xml:space="preserve">os </w:t>
-      </w:r>
-      <w:proofErr w:type="spellStart"/>
-      <w:r>
-        <w:t>reducers</w:t>
-      </w:r>
-      <w:proofErr w:type="spellEnd"/>
-      <w:r>
-        <w:t xml:space="preserve"> vamos a combinar en el store todos los </w:t>
-      </w:r>
-      <w:proofErr w:type="spellStart"/>
-      <w:r>
-        <w:t>reducer</w:t>
-      </w:r>
-      <w:proofErr w:type="spellEnd"/>
+        <w:t>os reducers vamos a combinar en el store todos los reducer</w:t>
+      </w:r>
     </w:p>
     <w:p>
       <w:r>
         <w:t xml:space="preserve">Para ello </w:t>
       </w:r>
-      <w:proofErr w:type="gramStart"/>
-      <w:r>
-        <w:t xml:space="preserve">usamos  </w:t>
-      </w:r>
-      <w:proofErr w:type="spellStart"/>
-      <w:r>
-        <w:t>combineReducers</w:t>
-      </w:r>
-      <w:proofErr w:type="spellEnd"/>
-      <w:proofErr w:type="gramEnd"/>
-      <w:r>
-        <w:t xml:space="preserve"> importado de </w:t>
-      </w:r>
-      <w:proofErr w:type="spellStart"/>
-      <w:r>
-        <w:t>redux</w:t>
-      </w:r>
-      <w:proofErr w:type="spellEnd"/>
-      <w:r>
-        <w:t xml:space="preserve"> así:</w:t>
+      <w:r>
+        <w:t>usamos combineReducers</w:t>
+      </w:r>
+      <w:r>
+        <w:t xml:space="preserve"> importado de redux así:</w:t>
       </w:r>
     </w:p>
     <w:p>
@@ -530,7 +330,6 @@
         </w:rPr>
         <w:t xml:space="preserve"> </w:t>
       </w:r>
-      <w:proofErr w:type="spellStart"/>
       <w:r>
         <w:rPr>
           <w:rFonts w:ascii="Consolas" w:eastAsia="Times New Roman" w:hAnsi="Consolas" w:cs="Times New Roman"/>
@@ -541,7 +340,6 @@
         </w:rPr>
         <w:t>rootReducer</w:t>
       </w:r>
-      <w:proofErr w:type="spellEnd"/>
       <w:r>
         <w:rPr>
           <w:rFonts w:ascii="Consolas" w:eastAsia="Times New Roman" w:hAnsi="Consolas" w:cs="Times New Roman"/>
@@ -572,8 +370,6 @@
         </w:rPr>
         <w:t xml:space="preserve"> </w:t>
       </w:r>
-      <w:proofErr w:type="spellStart"/>
-      <w:proofErr w:type="gramStart"/>
       <w:r>
         <w:rPr>
           <w:rFonts w:ascii="Consolas" w:eastAsia="Times New Roman" w:hAnsi="Consolas" w:cs="Times New Roman"/>
@@ -584,18 +380,16 @@
         </w:rPr>
         <w:t>combineReducers</w:t>
       </w:r>
-      <w:proofErr w:type="spellEnd"/>
-      <w:r>
-        <w:rPr>
-          <w:rFonts w:ascii="Consolas" w:eastAsia="Times New Roman" w:hAnsi="Consolas" w:cs="Times New Roman"/>
-          <w:color w:val="BBBBBB"/>
-          <w:sz w:val="21"/>
-          <w:szCs w:val="21"/>
-          <w:lang w:val="en-US" w:eastAsia="es-SV"/>
-        </w:rPr>
-        <w:t>(</w:t>
-      </w:r>
-      <w:proofErr w:type="gramEnd"/>
+      <w:r>
+        <w:rPr>
+          <w:rFonts w:ascii="Consolas" w:eastAsia="Times New Roman" w:hAnsi="Consolas" w:cs="Times New Roman"/>
+          <w:color w:val="BBBBBB"/>
+          <w:sz w:val="21"/>
+          <w:szCs w:val="21"/>
+          <w:lang w:val="en-US" w:eastAsia="es-SV"/>
+        </w:rPr>
+        <w:t xml:space="preserve"> (</w:t>
+      </w:r>
       <w:r>
         <w:rPr>
           <w:rFonts w:ascii="Consolas" w:eastAsia="Times New Roman" w:hAnsi="Consolas" w:cs="Times New Roman"/>
@@ -629,7 +423,6 @@
         </w:rPr>
         <w:t xml:space="preserve">    </w:t>
       </w:r>
-      <w:proofErr w:type="spellStart"/>
       <w:proofErr w:type="gramStart"/>
       <w:r>
         <w:rPr>
@@ -661,7 +454,6 @@
         </w:rPr>
         <w:t>pokeReducer</w:t>
       </w:r>
-      <w:proofErr w:type="spellEnd"/>
       <w:proofErr w:type="gramEnd"/>
     </w:p>
     <w:p>
@@ -687,38 +479,797 @@
         <w:t>})</w:t>
       </w:r>
     </w:p>
+    <w:p>
+      <w:pPr>
+        <w:rPr>
+          <w:lang w:val="en-US"/>
+        </w:rPr>
+      </w:pPr>
+    </w:p>
+    <w:p>
+      <w:r>
+        <w:t>Adentro del objeto solamente vamos a</w:t>
+      </w:r>
+      <w:r>
+        <w:t xml:space="preserve"> ir anexando demás reduxer que creemos, en el lado izquierdo tenemos como se va a ver en </w:t>
+      </w:r>
+      <w:proofErr w:type="gramStart"/>
+      <w:r>
+        <w:t>la store</w:t>
+      </w:r>
+      <w:proofErr w:type="gramEnd"/>
+      <w:r>
+        <w:t xml:space="preserve"> (desde el browser) </w:t>
+      </w:r>
+      <w:r>
+        <w:t>y del</w:t>
+      </w:r>
+      <w:r>
+        <w:t xml:space="preserve"> lado derecho a que reducer representa.</w:t>
+      </w:r>
+    </w:p>
+    <w:p>
+      <w:r>
+        <w:t xml:space="preserve">También se agrega la configuración de la extensión de para visualizar </w:t>
+      </w:r>
+      <w:r>
+        <w:t>el store</w:t>
+      </w:r>
+      <w:r>
+        <w:t xml:space="preserve"> en el navegador </w:t>
+      </w:r>
+    </w:p>
+    <w:p>
+      <w:pPr>
+        <w:rPr>
+          <w:lang w:val="en-US"/>
+        </w:rPr>
+      </w:pPr>
+      <w:r>
+        <w:rPr>
+          <w:noProof/>
+        </w:rPr>
+        <w:drawing>
+          <wp:inline distT="0" distB="0" distL="0" distR="0" wp14:anchorId="1F70D846" wp14:editId="5EEF3F14">
+            <wp:extent cx="5612130" cy="347980"/>
+            <wp:effectExtent l="0" t="0" r="0" b="0"/>
+            <wp:docPr id="2" name="Imagen 2"/>
+            <wp:cNvGraphicFramePr>
+              <a:graphicFrameLocks xmlns:a="http://schemas.openxmlformats.org/drawingml/2006/main" noChangeAspect="1"/>
+            </wp:cNvGraphicFramePr>
+            <a:graphic xmlns:a="http://schemas.openxmlformats.org/drawingml/2006/main">
+              <a:graphicData uri="http://schemas.openxmlformats.org/drawingml/2006/picture">
+                <pic:pic xmlns:pic="http://schemas.openxmlformats.org/drawingml/2006/picture">
+                  <pic:nvPicPr>
+                    <pic:cNvPr id="1" name=""/>
+                    <pic:cNvPicPr/>
+                  </pic:nvPicPr>
+                  <pic:blipFill>
+                    <a:blip r:embed="rId6"/>
+                    <a:stretch>
+                      <a:fillRect/>
+                    </a:stretch>
+                  </pic:blipFill>
+                  <pic:spPr>
+                    <a:xfrm>
+                      <a:off x="0" y="0"/>
+                      <a:ext cx="5612130" cy="347980"/>
+                    </a:xfrm>
+                    <a:prstGeom prst="rect">
+                      <a:avLst/>
+                    </a:prstGeom>
+                  </pic:spPr>
+                </pic:pic>
+              </a:graphicData>
+            </a:graphic>
+          </wp:inline>
+        </w:drawing>
+      </w:r>
+    </w:p>
+    <w:p>
+      <w:r>
+        <w:t>Así como también la generación d</w:t>
+      </w:r>
+      <w:r>
+        <w:t>e la tienda y asignación de los middlewares</w:t>
+      </w:r>
+    </w:p>
+    <w:p>
+      <w:pPr>
+        <w:shd w:val="clear" w:color="auto" w:fill="262335"/>
+        <w:spacing w:after="0" w:line="285" w:lineRule="atLeast"/>
+        <w:rPr>
+          <w:rFonts w:ascii="Consolas" w:eastAsia="Times New Roman" w:hAnsi="Consolas" w:cs="Times New Roman"/>
+          <w:color w:val="BBBBBB"/>
+          <w:sz w:val="21"/>
+          <w:szCs w:val="21"/>
+          <w:lang w:val="en-US" w:eastAsia="es-SV"/>
+        </w:rPr>
+      </w:pPr>
+      <w:r>
+        <w:rPr>
+          <w:rFonts w:ascii="Consolas" w:eastAsia="Times New Roman" w:hAnsi="Consolas" w:cs="Times New Roman"/>
+          <w:color w:val="72F1B8"/>
+          <w:sz w:val="21"/>
+          <w:szCs w:val="21"/>
+          <w:lang w:val="en-US" w:eastAsia="es-SV"/>
+        </w:rPr>
+        <w:t>export</w:t>
+      </w:r>
+      <w:r>
+        <w:rPr>
+          <w:rFonts w:ascii="Consolas" w:eastAsia="Times New Roman" w:hAnsi="Consolas" w:cs="Times New Roman"/>
+          <w:color w:val="BBBBBB"/>
+          <w:sz w:val="21"/>
+          <w:szCs w:val="21"/>
+          <w:lang w:val="en-US" w:eastAsia="es-SV"/>
+        </w:rPr>
+        <w:t xml:space="preserve"> </w:t>
+      </w:r>
+      <w:r>
+        <w:rPr>
+          <w:rFonts w:ascii="Consolas" w:eastAsia="Times New Roman" w:hAnsi="Consolas" w:cs="Times New Roman"/>
+          <w:color w:val="FEDE5D"/>
+          <w:sz w:val="21"/>
+          <w:szCs w:val="21"/>
+          <w:lang w:val="en-US" w:eastAsia="es-SV"/>
+        </w:rPr>
+        <w:t>default</w:t>
+      </w:r>
+      <w:r>
+        <w:rPr>
+          <w:rFonts w:ascii="Consolas" w:eastAsia="Times New Roman" w:hAnsi="Consolas" w:cs="Times New Roman"/>
+          <w:color w:val="BBBBBB"/>
+          <w:sz w:val="21"/>
+          <w:szCs w:val="21"/>
+          <w:lang w:val="en-US" w:eastAsia="es-SV"/>
+        </w:rPr>
+        <w:t xml:space="preserve"> </w:t>
+      </w:r>
+      <w:r>
+        <w:rPr>
+          <w:rFonts w:ascii="Consolas" w:eastAsia="Times New Roman" w:hAnsi="Consolas" w:cs="Times New Roman"/>
+          <w:color w:val="FEDE5D"/>
+          <w:sz w:val="21"/>
+          <w:szCs w:val="21"/>
+          <w:lang w:val="en-US" w:eastAsia="es-SV"/>
+        </w:rPr>
+        <w:t>function</w:t>
+      </w:r>
+      <w:r>
+        <w:rPr>
+          <w:rFonts w:ascii="Consolas" w:eastAsia="Times New Roman" w:hAnsi="Consolas" w:cs="Times New Roman"/>
+          <w:color w:val="BBBBBB"/>
+          <w:sz w:val="21"/>
+          <w:szCs w:val="21"/>
+          <w:lang w:val="en-US" w:eastAsia="es-SV"/>
+        </w:rPr>
+        <w:t xml:space="preserve"> </w:t>
+      </w:r>
+      <w:r>
+        <w:rPr>
+          <w:rFonts w:ascii="Consolas" w:eastAsia="Times New Roman" w:hAnsi="Consolas" w:cs="Times New Roman"/>
+          <w:color w:val="36F9F6"/>
+          <w:sz w:val="21"/>
+          <w:szCs w:val="21"/>
+          <w:lang w:val="en-US" w:eastAsia="es-SV"/>
+        </w:rPr>
+        <w:t>generateStore</w:t>
+      </w:r>
+      <w:r>
+        <w:rPr>
+          <w:rFonts w:ascii="Consolas" w:eastAsia="Times New Roman" w:hAnsi="Consolas" w:cs="Times New Roman"/>
+          <w:color w:val="36F9F6"/>
+          <w:sz w:val="21"/>
+          <w:szCs w:val="21"/>
+          <w:lang w:val="en-US" w:eastAsia="es-SV"/>
+        </w:rPr>
+        <w:t xml:space="preserve"> </w:t>
+      </w:r>
+      <w:r>
+        <w:rPr>
+          <w:rFonts w:ascii="Consolas" w:eastAsia="Times New Roman" w:hAnsi="Consolas" w:cs="Times New Roman"/>
+          <w:color w:val="BBBBBB"/>
+          <w:sz w:val="21"/>
+          <w:szCs w:val="21"/>
+          <w:lang w:val="en-US" w:eastAsia="es-SV"/>
+        </w:rPr>
+        <w:t>() {</w:t>
+      </w:r>
+    </w:p>
+    <w:p>
+      <w:pPr>
+        <w:shd w:val="clear" w:color="auto" w:fill="262335"/>
+        <w:spacing w:after="0" w:line="285" w:lineRule="atLeast"/>
+        <w:rPr>
+          <w:rFonts w:ascii="Consolas" w:eastAsia="Times New Roman" w:hAnsi="Consolas" w:cs="Times New Roman"/>
+          <w:color w:val="BBBBBB"/>
+          <w:sz w:val="21"/>
+          <w:szCs w:val="21"/>
+          <w:lang w:val="en-US" w:eastAsia="es-SV"/>
+        </w:rPr>
+      </w:pPr>
+      <w:r>
+        <w:rPr>
+          <w:rFonts w:ascii="Consolas" w:eastAsia="Times New Roman" w:hAnsi="Consolas" w:cs="Times New Roman"/>
+          <w:color w:val="BBBBBB"/>
+          <w:sz w:val="21"/>
+          <w:szCs w:val="21"/>
+          <w:lang w:val="en-US" w:eastAsia="es-SV"/>
+        </w:rPr>
+        <w:t xml:space="preserve">    </w:t>
+      </w:r>
+      <w:r>
+        <w:rPr>
+          <w:rFonts w:ascii="Consolas" w:eastAsia="Times New Roman" w:hAnsi="Consolas" w:cs="Times New Roman"/>
+          <w:color w:val="FEDE5D"/>
+          <w:sz w:val="21"/>
+          <w:szCs w:val="21"/>
+          <w:lang w:val="en-US" w:eastAsia="es-SV"/>
+        </w:rPr>
+        <w:t>const</w:t>
+      </w:r>
+      <w:r>
+        <w:rPr>
+          <w:rFonts w:ascii="Consolas" w:eastAsia="Times New Roman" w:hAnsi="Consolas" w:cs="Times New Roman"/>
+          <w:color w:val="BBBBBB"/>
+          <w:sz w:val="21"/>
+          <w:szCs w:val="21"/>
+          <w:lang w:val="en-US" w:eastAsia="es-SV"/>
+        </w:rPr>
+        <w:t xml:space="preserve"> </w:t>
+      </w:r>
+      <w:r>
+        <w:rPr>
+          <w:rFonts w:ascii="Consolas" w:eastAsia="Times New Roman" w:hAnsi="Consolas" w:cs="Times New Roman"/>
+          <w:color w:val="FF7EDB"/>
+          <w:sz w:val="21"/>
+          <w:szCs w:val="21"/>
+          <w:lang w:val="en-US" w:eastAsia="es-SV"/>
+        </w:rPr>
+        <w:t>store</w:t>
+      </w:r>
+      <w:r>
+        <w:rPr>
+          <w:rFonts w:ascii="Consolas" w:eastAsia="Times New Roman" w:hAnsi="Consolas" w:cs="Times New Roman"/>
+          <w:color w:val="BBBBBB"/>
+          <w:sz w:val="21"/>
+          <w:szCs w:val="21"/>
+          <w:lang w:val="en-US" w:eastAsia="es-SV"/>
+        </w:rPr>
+        <w:t xml:space="preserve"> </w:t>
+      </w:r>
+      <w:r>
+        <w:rPr>
+          <w:rFonts w:ascii="Consolas" w:eastAsia="Times New Roman" w:hAnsi="Consolas" w:cs="Times New Roman"/>
+          <w:color w:val="FFFFFF"/>
+          <w:sz w:val="21"/>
+          <w:szCs w:val="21"/>
+          <w:lang w:val="en-US" w:eastAsia="es-SV"/>
+        </w:rPr>
+        <w:t>=</w:t>
+      </w:r>
+      <w:r>
+        <w:rPr>
+          <w:rFonts w:ascii="Consolas" w:eastAsia="Times New Roman" w:hAnsi="Consolas" w:cs="Times New Roman"/>
+          <w:color w:val="BBBBBB"/>
+          <w:sz w:val="21"/>
+          <w:szCs w:val="21"/>
+          <w:lang w:val="en-US" w:eastAsia="es-SV"/>
+        </w:rPr>
+        <w:t xml:space="preserve"> </w:t>
+      </w:r>
+      <w:r>
+        <w:rPr>
+          <w:rFonts w:ascii="Consolas" w:eastAsia="Times New Roman" w:hAnsi="Consolas" w:cs="Times New Roman"/>
+          <w:color w:val="36F9F6"/>
+          <w:sz w:val="21"/>
+          <w:szCs w:val="21"/>
+          <w:lang w:val="en-US" w:eastAsia="es-SV"/>
+        </w:rPr>
+        <w:t>createStore</w:t>
+      </w:r>
+      <w:r>
+        <w:rPr>
+          <w:rFonts w:ascii="Consolas" w:eastAsia="Times New Roman" w:hAnsi="Consolas" w:cs="Times New Roman"/>
+          <w:color w:val="36F9F6"/>
+          <w:sz w:val="21"/>
+          <w:szCs w:val="21"/>
+          <w:lang w:val="en-US" w:eastAsia="es-SV"/>
+        </w:rPr>
+        <w:t xml:space="preserve"> </w:t>
+      </w:r>
+      <w:r>
+        <w:rPr>
+          <w:rFonts w:ascii="Consolas" w:eastAsia="Times New Roman" w:hAnsi="Consolas" w:cs="Times New Roman"/>
+          <w:color w:val="BBBBBB"/>
+          <w:sz w:val="21"/>
+          <w:szCs w:val="21"/>
+          <w:lang w:val="en-US" w:eastAsia="es-SV"/>
+        </w:rPr>
+        <w:t>(</w:t>
+      </w:r>
+      <w:r>
+        <w:rPr>
+          <w:rFonts w:ascii="Consolas" w:eastAsia="Times New Roman" w:hAnsi="Consolas" w:cs="Times New Roman"/>
+          <w:color w:val="36F9F6"/>
+          <w:sz w:val="21"/>
+          <w:szCs w:val="21"/>
+          <w:lang w:val="en-US" w:eastAsia="es-SV"/>
+        </w:rPr>
+        <w:t>rootReducer</w:t>
+      </w:r>
+      <w:r>
+        <w:rPr>
+          <w:rFonts w:ascii="Consolas" w:eastAsia="Times New Roman" w:hAnsi="Consolas" w:cs="Times New Roman"/>
+          <w:color w:val="BBBBBB"/>
+          <w:sz w:val="21"/>
+          <w:szCs w:val="21"/>
+          <w:lang w:val="en-US" w:eastAsia="es-SV"/>
+        </w:rPr>
+        <w:t xml:space="preserve">, </w:t>
+      </w:r>
+      <w:r>
+        <w:rPr>
+          <w:rFonts w:ascii="Consolas" w:eastAsia="Times New Roman" w:hAnsi="Consolas" w:cs="Times New Roman"/>
+          <w:color w:val="36F9F6"/>
+          <w:sz w:val="21"/>
+          <w:szCs w:val="21"/>
+          <w:lang w:val="en-US" w:eastAsia="es-SV"/>
+        </w:rPr>
+        <w:t>composeEnhancers</w:t>
+      </w:r>
+      <w:r>
+        <w:rPr>
+          <w:rFonts w:ascii="Consolas" w:eastAsia="Times New Roman" w:hAnsi="Consolas" w:cs="Times New Roman"/>
+          <w:color w:val="BBBBBB"/>
+          <w:sz w:val="21"/>
+          <w:szCs w:val="21"/>
+          <w:lang w:val="en-US" w:eastAsia="es-SV"/>
+        </w:rPr>
+        <w:t>(</w:t>
+      </w:r>
+      <w:r>
+        <w:rPr>
+          <w:rFonts w:ascii="Consolas" w:eastAsia="Times New Roman" w:hAnsi="Consolas" w:cs="Times New Roman"/>
+          <w:color w:val="36F9F6"/>
+          <w:sz w:val="21"/>
+          <w:szCs w:val="21"/>
+          <w:lang w:val="en-US" w:eastAsia="es-SV"/>
+        </w:rPr>
+        <w:t>applyMiddleware</w:t>
+      </w:r>
+      <w:r>
+        <w:rPr>
+          <w:rFonts w:ascii="Consolas" w:eastAsia="Times New Roman" w:hAnsi="Consolas" w:cs="Times New Roman"/>
+          <w:color w:val="BBBBBB"/>
+          <w:sz w:val="21"/>
+          <w:szCs w:val="21"/>
+          <w:lang w:val="en-US" w:eastAsia="es-SV"/>
+        </w:rPr>
+        <w:t>(</w:t>
+      </w:r>
+      <w:r>
+        <w:rPr>
+          <w:rFonts w:ascii="Consolas" w:eastAsia="Times New Roman" w:hAnsi="Consolas" w:cs="Times New Roman"/>
+          <w:color w:val="FF7EDB"/>
+          <w:sz w:val="21"/>
+          <w:szCs w:val="21"/>
+          <w:lang w:val="en-US" w:eastAsia="es-SV"/>
+        </w:rPr>
+        <w:t>thunk</w:t>
+      </w:r>
+      <w:r>
+        <w:rPr>
+          <w:rFonts w:ascii="Consolas" w:eastAsia="Times New Roman" w:hAnsi="Consolas" w:cs="Times New Roman"/>
+          <w:color w:val="BBBBBB"/>
+          <w:sz w:val="21"/>
+          <w:szCs w:val="21"/>
+          <w:lang w:val="en-US" w:eastAsia="es-SV"/>
+        </w:rPr>
+        <w:t>))</w:t>
+      </w:r>
+      <w:proofErr w:type="gramStart"/>
+      <w:r>
+        <w:rPr>
+          <w:rFonts w:ascii="Consolas" w:eastAsia="Times New Roman" w:hAnsi="Consolas" w:cs="Times New Roman"/>
+          <w:color w:val="BBBBBB"/>
+          <w:sz w:val="21"/>
+          <w:szCs w:val="21"/>
+          <w:lang w:val="en-US" w:eastAsia="es-SV"/>
+        </w:rPr>
+        <w:t>);</w:t>
+      </w:r>
+      <w:proofErr w:type="gramEnd"/>
+    </w:p>
+    <w:p>
+      <w:pPr>
+        <w:shd w:val="clear" w:color="auto" w:fill="262335"/>
+        <w:spacing w:after="0" w:line="285" w:lineRule="atLeast"/>
+        <w:rPr>
+          <w:rFonts w:ascii="Consolas" w:eastAsia="Times New Roman" w:hAnsi="Consolas" w:cs="Times New Roman"/>
+          <w:color w:val="BBBBBB"/>
+          <w:sz w:val="21"/>
+          <w:szCs w:val="21"/>
+          <w:lang w:eastAsia="es-SV"/>
+        </w:rPr>
+      </w:pPr>
+      <w:r>
+        <w:rPr>
+          <w:rFonts w:ascii="Consolas" w:eastAsia="Times New Roman" w:hAnsi="Consolas" w:cs="Times New Roman"/>
+          <w:color w:val="BBBBBB"/>
+          <w:sz w:val="21"/>
+          <w:szCs w:val="21"/>
+          <w:lang w:val="en-US" w:eastAsia="es-SV"/>
+        </w:rPr>
+        <w:t xml:space="preserve">    </w:t>
+      </w:r>
+      <w:r>
+        <w:rPr>
+          <w:rFonts w:ascii="Consolas" w:eastAsia="Times New Roman" w:hAnsi="Consolas" w:cs="Times New Roman"/>
+          <w:color w:val="FEDE5D"/>
+          <w:sz w:val="21"/>
+          <w:szCs w:val="21"/>
+          <w:lang w:eastAsia="es-SV"/>
+        </w:rPr>
+        <w:t>return</w:t>
+      </w:r>
+      <w:r>
+        <w:rPr>
+          <w:rFonts w:ascii="Consolas" w:eastAsia="Times New Roman" w:hAnsi="Consolas" w:cs="Times New Roman"/>
+          <w:color w:val="BBBBBB"/>
+          <w:sz w:val="21"/>
+          <w:szCs w:val="21"/>
+          <w:lang w:eastAsia="es-SV"/>
+        </w:rPr>
+        <w:t xml:space="preserve"> </w:t>
+      </w:r>
+      <w:r>
+        <w:rPr>
+          <w:rFonts w:ascii="Consolas" w:eastAsia="Times New Roman" w:hAnsi="Consolas" w:cs="Times New Roman"/>
+          <w:color w:val="FF7EDB"/>
+          <w:sz w:val="21"/>
+          <w:szCs w:val="21"/>
+          <w:lang w:eastAsia="es-SV"/>
+        </w:rPr>
+        <w:t>store</w:t>
+      </w:r>
+      <w:r>
+        <w:rPr>
+          <w:rFonts w:ascii="Consolas" w:eastAsia="Times New Roman" w:hAnsi="Consolas" w:cs="Times New Roman"/>
+          <w:color w:val="BBBBBB"/>
+          <w:sz w:val="21"/>
+          <w:szCs w:val="21"/>
+          <w:lang w:eastAsia="es-SV"/>
+        </w:rPr>
+        <w:t>;</w:t>
+      </w:r>
+    </w:p>
+    <w:p>
+      <w:pPr>
+        <w:shd w:val="clear" w:color="auto" w:fill="262335"/>
+        <w:spacing w:after="0" w:line="285" w:lineRule="atLeast"/>
+        <w:rPr>
+          <w:rFonts w:ascii="Consolas" w:eastAsia="Times New Roman" w:hAnsi="Consolas" w:cs="Times New Roman"/>
+          <w:color w:val="BBBBBB"/>
+          <w:sz w:val="21"/>
+          <w:szCs w:val="21"/>
+          <w:lang w:eastAsia="es-SV"/>
+        </w:rPr>
+      </w:pPr>
+      <w:r>
+        <w:rPr>
+          <w:rFonts w:ascii="Consolas" w:eastAsia="Times New Roman" w:hAnsi="Consolas" w:cs="Times New Roman"/>
+          <w:color w:val="BBBBBB"/>
+          <w:sz w:val="21"/>
+          <w:szCs w:val="21"/>
+          <w:lang w:eastAsia="es-SV"/>
+        </w:rPr>
+        <w:t>}</w:t>
+      </w:r>
+    </w:p>
     <w:p/>
     <w:p>
-      <w:r>
-        <w:t>Adentro del objeto solamente vamos a</w:t>
-      </w:r>
-      <w:r>
-        <w:t xml:space="preserve"> ir anexando demás </w:t>
-      </w:r>
-      <w:proofErr w:type="spellStart"/>
-      <w:r>
-        <w:t>reduxer</w:t>
-      </w:r>
-      <w:proofErr w:type="spellEnd"/>
-      <w:r>
-        <w:t xml:space="preserve"> que creemos, en el lado izquierdo tenemos como se va a ver en la store (desde el browser) </w:t>
-      </w:r>
-      <w:proofErr w:type="gramStart"/>
-      <w:r>
-        <w:t>y  del</w:t>
-      </w:r>
-      <w:proofErr w:type="gramEnd"/>
-      <w:r>
-        <w:t xml:space="preserve"> lado derecho a que </w:t>
-      </w:r>
-      <w:proofErr w:type="spellStart"/>
-      <w:r>
-        <w:t>reducer</w:t>
-      </w:r>
-      <w:proofErr w:type="spellEnd"/>
-      <w:r>
-        <w:t xml:space="preserve"> representa.</w:t>
-      </w:r>
+      <w:pPr>
+        <w:pStyle w:val="Ttulo2"/>
+        <w:jc w:val="center"/>
+        <w:rPr>
+          <w:lang w:val="en-US"/>
+        </w:rPr>
+      </w:pPr>
+      <w:r>
+        <w:t xml:space="preserve">Video </w:t>
+      </w:r>
+      <w:r>
+        <w:t>4</w:t>
+      </w:r>
+      <w:r>
+        <w:rPr>
+          <w:lang w:val="en-US"/>
+        </w:rPr>
+        <w:t xml:space="preserve"> </w:t>
+      </w:r>
+    </w:p>
+    <w:p>
+      <w:pPr>
+        <w:pStyle w:val="Ttulo3"/>
+        <w:jc w:val="center"/>
+      </w:pPr>
+      <w:r>
+        <w:t>UseDispatch y useSelector</w:t>
+      </w:r>
+    </w:p>
+    <w:p>
+      <w:r>
+        <w:t xml:space="preserve">Para que todos los componentes que agreguemos puedan leer la tienda y los archivos ducks etc, tenemos que envolver lo que </w:t>
+      </w:r>
+      <w:r>
+        <w:t>está</w:t>
+      </w:r>
+      <w:r>
+        <w:t xml:space="preserve"> en </w:t>
+      </w:r>
+      <w:r>
+        <w:t>la app</w:t>
+      </w:r>
+      <w:r>
+        <w:t xml:space="preserve"> en un provider</w:t>
+      </w:r>
+      <w:r>
+        <w:t xml:space="preserve">. </w:t>
+      </w:r>
+    </w:p>
+    <w:p>
+      <w:r>
+        <w:t xml:space="preserve">El provider recibe una prop llamada store allí tenemos que mandar el return de la función que genera la tienda y combina todos los reducers en una función.  </w:t>
+      </w:r>
+    </w:p>
+    <w:p>
+      <w:r>
+        <w:t xml:space="preserve">El </w:t>
+      </w:r>
+      <w:r>
+        <w:rPr>
+          <w:b/>
+          <w:bCs/>
+        </w:rPr>
+        <w:t>useDispatch</w:t>
+      </w:r>
+      <w:r>
+        <w:rPr>
+          <w:b/>
+          <w:bCs/>
+        </w:rPr>
+        <w:t xml:space="preserve"> </w:t>
+      </w:r>
+      <w:r>
+        <w:t>nos sirve para enviar una acción la cual realizará lo que tenemos estipulado en el archivo duck</w:t>
+      </w:r>
+      <w:r>
+        <w:t>.</w:t>
+      </w:r>
+    </w:p>
+    <w:p>
+      <w:pPr>
+        <w:rPr>
+          <w:lang w:val="en-US"/>
+        </w:rPr>
+      </w:pPr>
+      <w:r>
+        <w:t xml:space="preserve">Para usarlo importamos useDispatch luego lo asignamos y enviamos el nombre de la acción que tenemos en el archivo duck, </w:t>
+      </w:r>
+      <w:r>
+        <w:t xml:space="preserve">previamente importada también. </w:t>
+      </w:r>
+    </w:p>
+    <w:p>
+      <w:r>
+        <w:lastRenderedPageBreak/>
+        <w:t>Para usar el useSelector solamente i</w:t>
+      </w:r>
+      <w:r>
+        <w:t>nicializamos, eso nos retorna el store y luego accedemos a la propiedad que queremos acceder, por ejemplo:</w:t>
+      </w:r>
+    </w:p>
+    <w:p>
+      <w:pPr>
+        <w:shd w:val="clear" w:color="auto" w:fill="262335"/>
+        <w:spacing w:after="0" w:line="285" w:lineRule="atLeast"/>
+        <w:rPr>
+          <w:rFonts w:ascii="Consolas" w:eastAsia="Times New Roman" w:hAnsi="Consolas" w:cs="Times New Roman"/>
+          <w:color w:val="FEDE5D"/>
+          <w:sz w:val="21"/>
+          <w:szCs w:val="21"/>
+          <w:lang w:val="en-US" w:eastAsia="es-SV"/>
+        </w:rPr>
+      </w:pPr>
+    </w:p>
+    <w:p>
+      <w:pPr>
+        <w:shd w:val="clear" w:color="auto" w:fill="262335"/>
+        <w:spacing w:after="0" w:line="285" w:lineRule="atLeast"/>
+        <w:rPr>
+          <w:rFonts w:ascii="Consolas" w:eastAsia="Times New Roman" w:hAnsi="Consolas" w:cs="Times New Roman"/>
+          <w:color w:val="BBBBBB"/>
+          <w:sz w:val="21"/>
+          <w:szCs w:val="21"/>
+          <w:lang w:val="en-US" w:eastAsia="es-SV"/>
+        </w:rPr>
+      </w:pPr>
+      <w:r>
+        <w:rPr>
+          <w:rFonts w:ascii="Consolas" w:eastAsia="Times New Roman" w:hAnsi="Consolas" w:cs="Times New Roman"/>
+          <w:color w:val="FEDE5D"/>
+          <w:sz w:val="21"/>
+          <w:szCs w:val="21"/>
+          <w:lang w:val="en-US" w:eastAsia="es-SV"/>
+        </w:rPr>
+        <w:t>const</w:t>
+      </w:r>
+      <w:r>
+        <w:rPr>
+          <w:rFonts w:ascii="Consolas" w:eastAsia="Times New Roman" w:hAnsi="Consolas" w:cs="Times New Roman"/>
+          <w:color w:val="BBBBBB"/>
+          <w:sz w:val="21"/>
+          <w:szCs w:val="21"/>
+          <w:lang w:val="en-US" w:eastAsia="es-SV"/>
+        </w:rPr>
+        <w:t xml:space="preserve"> </w:t>
+      </w:r>
+      <w:r>
+        <w:rPr>
+          <w:rFonts w:ascii="Consolas" w:eastAsia="Times New Roman" w:hAnsi="Consolas" w:cs="Times New Roman"/>
+          <w:color w:val="FF7EDB"/>
+          <w:sz w:val="21"/>
+          <w:szCs w:val="21"/>
+          <w:lang w:val="en-US" w:eastAsia="es-SV"/>
+        </w:rPr>
+        <w:t>pokemones</w:t>
+      </w:r>
+      <w:r>
+        <w:rPr>
+          <w:rFonts w:ascii="Consolas" w:eastAsia="Times New Roman" w:hAnsi="Consolas" w:cs="Times New Roman"/>
+          <w:color w:val="FFFFFF"/>
+          <w:sz w:val="21"/>
+          <w:szCs w:val="21"/>
+          <w:lang w:val="en-US" w:eastAsia="es-SV"/>
+        </w:rPr>
+        <w:t>=</w:t>
+      </w:r>
+      <w:r>
+        <w:rPr>
+          <w:rFonts w:ascii="Consolas" w:eastAsia="Times New Roman" w:hAnsi="Consolas" w:cs="Times New Roman"/>
+          <w:color w:val="BBBBBB"/>
+          <w:sz w:val="21"/>
+          <w:szCs w:val="21"/>
+          <w:lang w:val="en-US" w:eastAsia="es-SV"/>
+        </w:rPr>
+        <w:t xml:space="preserve"> </w:t>
+      </w:r>
+      <w:r>
+        <w:rPr>
+          <w:rFonts w:ascii="Consolas" w:eastAsia="Times New Roman" w:hAnsi="Consolas" w:cs="Times New Roman"/>
+          <w:color w:val="36F9F6"/>
+          <w:sz w:val="21"/>
+          <w:szCs w:val="21"/>
+          <w:lang w:val="en-US" w:eastAsia="es-SV"/>
+        </w:rPr>
+        <w:t>useSelector</w:t>
+      </w:r>
+      <w:r>
+        <w:rPr>
+          <w:rFonts w:ascii="Consolas" w:eastAsia="Times New Roman" w:hAnsi="Consolas" w:cs="Times New Roman"/>
+          <w:color w:val="BBBBBB"/>
+          <w:sz w:val="21"/>
+          <w:szCs w:val="21"/>
+          <w:lang w:val="en-US" w:eastAsia="es-SV"/>
+        </w:rPr>
+        <w:t>(</w:t>
+      </w:r>
+      <w:r>
+        <w:rPr>
+          <w:rFonts w:ascii="Consolas" w:eastAsia="Times New Roman" w:hAnsi="Consolas" w:cs="Times New Roman"/>
+          <w:i/>
+          <w:iCs/>
+          <w:color w:val="FF7EDB"/>
+          <w:sz w:val="21"/>
+          <w:szCs w:val="21"/>
+          <w:lang w:val="en-US" w:eastAsia="es-SV"/>
+        </w:rPr>
+        <w:t>store</w:t>
+      </w:r>
+      <w:r>
+        <w:rPr>
+          <w:rFonts w:ascii="Consolas" w:eastAsia="Times New Roman" w:hAnsi="Consolas" w:cs="Times New Roman"/>
+          <w:color w:val="FEDE5D"/>
+          <w:sz w:val="21"/>
+          <w:szCs w:val="21"/>
+          <w:lang w:val="en-US" w:eastAsia="es-SV"/>
+        </w:rPr>
+        <w:t>=&gt;</w:t>
+      </w:r>
+      <w:r>
+        <w:rPr>
+          <w:rFonts w:ascii="Consolas" w:eastAsia="Times New Roman" w:hAnsi="Consolas" w:cs="Times New Roman"/>
+          <w:i/>
+          <w:iCs/>
+          <w:color w:val="FF7EDB"/>
+          <w:sz w:val="21"/>
+          <w:szCs w:val="21"/>
+          <w:lang w:val="en-US" w:eastAsia="es-SV"/>
+        </w:rPr>
+        <w:t>store</w:t>
+      </w:r>
+      <w:r>
+        <w:rPr>
+          <w:rFonts w:ascii="Consolas" w:eastAsia="Times New Roman" w:hAnsi="Consolas" w:cs="Times New Roman"/>
+          <w:color w:val="BBBBBB"/>
+          <w:sz w:val="21"/>
+          <w:szCs w:val="21"/>
+          <w:lang w:val="en-US" w:eastAsia="es-SV"/>
+        </w:rPr>
+        <w:t>.</w:t>
+      </w:r>
+      <w:r>
+        <w:rPr>
+          <w:rFonts w:ascii="Consolas" w:eastAsia="Times New Roman" w:hAnsi="Consolas" w:cs="Times New Roman"/>
+          <w:color w:val="FF7EDB"/>
+          <w:sz w:val="21"/>
+          <w:szCs w:val="21"/>
+          <w:lang w:val="en-US" w:eastAsia="es-SV"/>
+        </w:rPr>
+        <w:t>pokemons</w:t>
+      </w:r>
+      <w:r>
+        <w:rPr>
+          <w:rFonts w:ascii="Consolas" w:eastAsia="Times New Roman" w:hAnsi="Consolas" w:cs="Times New Roman"/>
+          <w:color w:val="BBBBBB"/>
+          <w:sz w:val="21"/>
+          <w:szCs w:val="21"/>
+          <w:lang w:val="en-US" w:eastAsia="es-SV"/>
+        </w:rPr>
+        <w:t>.</w:t>
+      </w:r>
+      <w:r>
+        <w:rPr>
+          <w:rFonts w:ascii="Consolas" w:eastAsia="Times New Roman" w:hAnsi="Consolas" w:cs="Times New Roman"/>
+          <w:color w:val="2EE2FA"/>
+          <w:sz w:val="21"/>
+          <w:szCs w:val="21"/>
+          <w:lang w:val="en-US" w:eastAsia="es-SV"/>
+        </w:rPr>
+        <w:t>array</w:t>
+      </w:r>
+      <w:r>
+        <w:rPr>
+          <w:rFonts w:ascii="Consolas" w:eastAsia="Times New Roman" w:hAnsi="Consolas" w:cs="Times New Roman"/>
+          <w:color w:val="BBBBBB"/>
+          <w:sz w:val="21"/>
+          <w:szCs w:val="21"/>
+          <w:lang w:val="en-US" w:eastAsia="es-SV"/>
+        </w:rPr>
+        <w:t>);</w:t>
+      </w:r>
+    </w:p>
+    <w:p>
+      <w:pPr>
+        <w:shd w:val="clear" w:color="auto" w:fill="262335"/>
+        <w:spacing w:after="0" w:line="285" w:lineRule="atLeast"/>
+        <w:rPr>
+          <w:rFonts w:ascii="Consolas" w:eastAsia="Times New Roman" w:hAnsi="Consolas" w:cs="Times New Roman"/>
+          <w:color w:val="BBBBBB"/>
+          <w:sz w:val="21"/>
+          <w:szCs w:val="21"/>
+          <w:lang w:val="en-US" w:eastAsia="es-SV"/>
+        </w:rPr>
+      </w:pPr>
+    </w:p>
+    <w:p>
+      <w:pPr>
+        <w:rPr>
+          <w:lang w:val="en-US"/>
+        </w:rPr>
+      </w:pPr>
     </w:p>
     <w:sectPr>
       <w:pgSz w:w="12240" w:h="15840"/>
@@ -1361,6 +1912,28 @@
       <w:szCs w:val="26"/>
     </w:rPr>
   </w:style>
+  <w:style w:type="paragraph" w:styleId="Ttulo3">
+    <w:name w:val="heading 3"/>
+    <w:basedOn w:val="Normal"/>
+    <w:next w:val="Normal"/>
+    <w:link w:val="Ttulo3Car"/>
+    <w:uiPriority w:val="9"/>
+    <w:unhideWhenUsed/>
+    <w:qFormat/>
+    <w:rsid w:val="002A4BBA"/>
+    <w:pPr>
+      <w:keepNext/>
+      <w:keepLines/>
+      <w:spacing w:before="40" w:after="0"/>
+      <w:outlineLvl w:val="2"/>
+    </w:pPr>
+    <w:rPr>
+      <w:rFonts w:asciiTheme="majorHAnsi" w:eastAsiaTheme="majorEastAsia" w:hAnsiTheme="majorHAnsi" w:cstheme="majorBidi"/>
+      <w:color w:val="1F3763" w:themeColor="accent1" w:themeShade="7F"/>
+      <w:sz w:val="24"/>
+      <w:szCs w:val="24"/>
+    </w:rPr>
+  </w:style>
   <w:style w:type="character" w:default="1" w:styleId="Fuentedeprrafopredeter">
     <w:name w:val="Default Paragraph Font"/>
     <w:uiPriority w:val="1"/>
@@ -1423,6 +1996,19 @@
       <w:color w:val="2F5496" w:themeColor="accent1" w:themeShade="BF"/>
       <w:sz w:val="26"/>
       <w:szCs w:val="26"/>
+    </w:rPr>
+  </w:style>
+  <w:style w:type="character" w:customStyle="1" w:styleId="Ttulo3Car">
+    <w:name w:val="Título 3 Car"/>
+    <w:basedOn w:val="Fuentedeprrafopredeter"/>
+    <w:link w:val="Ttulo3"/>
+    <w:uiPriority w:val="9"/>
+    <w:rsid w:val="002A4BBA"/>
+    <w:rPr>
+      <w:rFonts w:asciiTheme="majorHAnsi" w:eastAsiaTheme="majorEastAsia" w:hAnsiTheme="majorHAnsi" w:cstheme="majorBidi"/>
+      <w:color w:val="1F3763" w:themeColor="accent1" w:themeShade="7F"/>
+      <w:sz w:val="24"/>
+      <w:szCs w:val="24"/>
     </w:rPr>
   </w:style>
 </w:styles>

</xml_diff>